<commit_message>
Updated Schedule + 5.2 Main function
</commit_message>
<xml_diff>
--- a/Coffee_AndroidDesign_SDS.docx
+++ b/Coffee_AndroidDesign_SDS.docx
@@ -6921,88 +6921,260 @@
         <w:rPr>
           <w:color w:val="000000" w:themeColor="text1"/>
         </w:rPr>
-        <w:t>4.1 Scheduling diagram</w:t>
+        <w:t xml:space="preserve">4.1 </w:t>
       </w:r>
       <w:bookmarkEnd w:id="12"/>
       <w:r>
         <w:rPr>
           <w:color w:val="000000" w:themeColor="text1"/>
         </w:rPr>
-        <w:t xml:space="preserve"> </w:t>
-      </w:r>
-    </w:p>
-    <w:p>
-      <w:pPr>
-        <w:pStyle w:val="NormalWeb"/>
-        <w:spacing w:before="0" w:after="0"/>
-        <w:rPr>
-          <w:rFonts w:ascii="Times New Roman" w:hAnsi="Times New Roman"/>
-          <w:color w:val="000000" w:themeColor="text1"/>
-        </w:rPr>
-      </w:pPr>
-      <w:r>
+        <w:t>S</w:t>
+      </w:r>
+      <w:r>
+        <w:rPr>
+          <w:color w:val="000000" w:themeColor="text1"/>
+        </w:rPr>
+        <w:t>ơ đồ lập lịch trình</w:t>
+      </w:r>
+    </w:p>
+    <w:p>
+      <w:pPr>
+        <w:pStyle w:val="NormalWeb"/>
+        <w:spacing w:before="0" w:after="0"/>
         <w:rPr>
           <w:rFonts w:ascii="Times New Roman" w:hAnsi="Times New Roman"/>
           <w:noProof/>
           <w:color w:val="000000" w:themeColor="text1"/>
           <w:lang w:eastAsia="en-US"/>
         </w:rPr>
-        <w:drawing>
-          <wp:anchor distT="0" distB="0" distL="0" distR="0" simplePos="0" relativeHeight="251658240" behindDoc="0" locked="0" layoutInCell="1" allowOverlap="1" wp14:anchorId="7D15C211" wp14:editId="46C3131E">
-            <wp:simplePos x="0" y="0"/>
-            <wp:positionH relativeFrom="column">
-              <wp:align>center</wp:align>
-            </wp:positionH>
-            <wp:positionV relativeFrom="paragraph">
-              <wp:posOffset>177800</wp:posOffset>
-            </wp:positionV>
-            <wp:extent cx="5485765" cy="3355975"/>
-            <wp:effectExtent l="19050" t="0" r="635" b="0"/>
-            <wp:wrapTopAndBottom/>
-            <wp:docPr id="11" name="Picture 3"/>
-            <wp:cNvGraphicFramePr>
-              <a:graphicFrameLocks xmlns:a="http://schemas.openxmlformats.org/drawingml/2006/main" noChangeAspect="1"/>
-            </wp:cNvGraphicFramePr>
-            <a:graphic xmlns:a="http://schemas.openxmlformats.org/drawingml/2006/main">
-              <a:graphicData uri="http://schemas.openxmlformats.org/drawingml/2006/picture">
-                <pic:pic xmlns:pic="http://schemas.openxmlformats.org/drawingml/2006/picture">
-                  <pic:nvPicPr>
-                    <pic:cNvPr id="0" name="Picture 3"/>
-                    <pic:cNvPicPr>
-                      <a:picLocks noChangeAspect="1" noChangeArrowheads="1"/>
-                    </pic:cNvPicPr>
-                  </pic:nvPicPr>
-                  <pic:blipFill>
-                    <a:blip r:embed="rId8" cstate="print"/>
-                    <a:srcRect/>
-                    <a:stretch>
-                      <a:fillRect/>
-                    </a:stretch>
-                  </pic:blipFill>
-                  <pic:spPr bwMode="auto">
-                    <a:xfrm>
-                      <a:off x="0" y="0"/>
-                      <a:ext cx="5485765" cy="3355975"/>
-                    </a:xfrm>
-                    <a:prstGeom prst="rect">
-                      <a:avLst/>
-                    </a:prstGeom>
-                    <a:solidFill>
-                      <a:srgbClr val="FFFFFF"/>
-                    </a:solidFill>
-                    <a:ln w="9525">
-                      <a:noFill/>
-                      <a:miter lim="800000"/>
-                      <a:headEnd/>
-                      <a:tailEnd/>
-                    </a:ln>
-                  </pic:spPr>
-                </pic:pic>
-              </a:graphicData>
-            </a:graphic>
-          </wp:anchor>
-        </w:drawing>
-      </w:r>
+      </w:pPr>
+      <w:r>
+        <w:rPr>
+          <w:rFonts w:ascii="Times New Roman" w:hAnsi="Times New Roman"/>
+          <w:noProof/>
+          <w:color w:val="000000" w:themeColor="text1"/>
+          <w:lang w:eastAsia="en-US"/>
+        </w:rPr>
+        <w:pict w14:anchorId="4EECA6B0">
+          <v:rect id="_x0000_s1026" style="position:absolute;margin-left:.5pt;margin-top:10.55pt;width:431.5pt;height:268pt;z-index:251658240" stroked="f">
+            <v:fill r:id="rId8" o:title="schedule" recolor="t" type="frame"/>
+          </v:rect>
+        </w:pict>
+      </w:r>
+    </w:p>
+    <w:p>
+      <w:pPr>
+        <w:pStyle w:val="NormalWeb"/>
+        <w:spacing w:before="0" w:after="0"/>
+        <w:rPr>
+          <w:rFonts w:ascii="Times New Roman" w:hAnsi="Times New Roman"/>
+          <w:noProof/>
+          <w:color w:val="000000" w:themeColor="text1"/>
+          <w:lang w:eastAsia="en-US"/>
+        </w:rPr>
+      </w:pPr>
+    </w:p>
+    <w:p>
+      <w:pPr>
+        <w:pStyle w:val="NormalWeb"/>
+        <w:spacing w:before="0" w:after="0"/>
+        <w:rPr>
+          <w:rFonts w:ascii="Times New Roman" w:hAnsi="Times New Roman"/>
+          <w:noProof/>
+          <w:color w:val="000000" w:themeColor="text1"/>
+          <w:lang w:eastAsia="en-US"/>
+        </w:rPr>
+      </w:pPr>
+    </w:p>
+    <w:p>
+      <w:pPr>
+        <w:pStyle w:val="NormalWeb"/>
+        <w:spacing w:before="0" w:after="0"/>
+        <w:rPr>
+          <w:rFonts w:ascii="Times New Roman" w:hAnsi="Times New Roman"/>
+          <w:noProof/>
+          <w:color w:val="000000" w:themeColor="text1"/>
+          <w:lang w:eastAsia="en-US"/>
+        </w:rPr>
+      </w:pPr>
+    </w:p>
+    <w:p>
+      <w:pPr>
+        <w:pStyle w:val="NormalWeb"/>
+        <w:spacing w:before="0" w:after="0"/>
+        <w:rPr>
+          <w:rFonts w:ascii="Times New Roman" w:hAnsi="Times New Roman"/>
+          <w:noProof/>
+          <w:color w:val="000000" w:themeColor="text1"/>
+          <w:lang w:eastAsia="en-US"/>
+        </w:rPr>
+      </w:pPr>
+    </w:p>
+    <w:p>
+      <w:pPr>
+        <w:pStyle w:val="NormalWeb"/>
+        <w:spacing w:before="0" w:after="0"/>
+        <w:rPr>
+          <w:rFonts w:ascii="Times New Roman" w:hAnsi="Times New Roman"/>
+          <w:noProof/>
+          <w:color w:val="000000" w:themeColor="text1"/>
+          <w:lang w:eastAsia="en-US"/>
+        </w:rPr>
+      </w:pPr>
+    </w:p>
+    <w:p>
+      <w:pPr>
+        <w:pStyle w:val="NormalWeb"/>
+        <w:spacing w:before="0" w:after="0"/>
+        <w:rPr>
+          <w:rFonts w:ascii="Times New Roman" w:hAnsi="Times New Roman"/>
+          <w:noProof/>
+          <w:color w:val="000000" w:themeColor="text1"/>
+          <w:lang w:eastAsia="en-US"/>
+        </w:rPr>
+      </w:pPr>
+    </w:p>
+    <w:p>
+      <w:pPr>
+        <w:pStyle w:val="NormalWeb"/>
+        <w:spacing w:before="0" w:after="0"/>
+        <w:rPr>
+          <w:rFonts w:ascii="Times New Roman" w:hAnsi="Times New Roman"/>
+          <w:noProof/>
+          <w:color w:val="000000" w:themeColor="text1"/>
+          <w:lang w:eastAsia="en-US"/>
+        </w:rPr>
+      </w:pPr>
+    </w:p>
+    <w:p>
+      <w:pPr>
+        <w:pStyle w:val="NormalWeb"/>
+        <w:spacing w:before="0" w:after="0"/>
+        <w:rPr>
+          <w:rFonts w:ascii="Times New Roman" w:hAnsi="Times New Roman"/>
+          <w:noProof/>
+          <w:color w:val="000000" w:themeColor="text1"/>
+          <w:lang w:eastAsia="en-US"/>
+        </w:rPr>
+      </w:pPr>
+    </w:p>
+    <w:p>
+      <w:pPr>
+        <w:pStyle w:val="NormalWeb"/>
+        <w:spacing w:before="0" w:after="0"/>
+        <w:rPr>
+          <w:rFonts w:ascii="Times New Roman" w:hAnsi="Times New Roman"/>
+          <w:noProof/>
+          <w:color w:val="000000" w:themeColor="text1"/>
+          <w:lang w:eastAsia="en-US"/>
+        </w:rPr>
+      </w:pPr>
+    </w:p>
+    <w:p>
+      <w:pPr>
+        <w:pStyle w:val="NormalWeb"/>
+        <w:spacing w:before="0" w:after="0"/>
+        <w:rPr>
+          <w:rFonts w:ascii="Times New Roman" w:hAnsi="Times New Roman"/>
+          <w:noProof/>
+          <w:color w:val="000000" w:themeColor="text1"/>
+          <w:lang w:eastAsia="en-US"/>
+        </w:rPr>
+      </w:pPr>
+    </w:p>
+    <w:p>
+      <w:pPr>
+        <w:pStyle w:val="NormalWeb"/>
+        <w:spacing w:before="0" w:after="0"/>
+        <w:rPr>
+          <w:rFonts w:ascii="Times New Roman" w:hAnsi="Times New Roman"/>
+          <w:noProof/>
+          <w:color w:val="000000" w:themeColor="text1"/>
+          <w:lang w:eastAsia="en-US"/>
+        </w:rPr>
+      </w:pPr>
+    </w:p>
+    <w:p>
+      <w:pPr>
+        <w:pStyle w:val="NormalWeb"/>
+        <w:spacing w:before="0" w:after="0"/>
+        <w:rPr>
+          <w:rFonts w:ascii="Times New Roman" w:hAnsi="Times New Roman"/>
+          <w:noProof/>
+          <w:color w:val="000000" w:themeColor="text1"/>
+          <w:lang w:eastAsia="en-US"/>
+        </w:rPr>
+      </w:pPr>
+    </w:p>
+    <w:p>
+      <w:pPr>
+        <w:pStyle w:val="NormalWeb"/>
+        <w:spacing w:before="0" w:after="0"/>
+        <w:rPr>
+          <w:rFonts w:ascii="Times New Roman" w:hAnsi="Times New Roman"/>
+          <w:noProof/>
+          <w:color w:val="000000" w:themeColor="text1"/>
+          <w:lang w:eastAsia="en-US"/>
+        </w:rPr>
+      </w:pPr>
+    </w:p>
+    <w:p>
+      <w:pPr>
+        <w:pStyle w:val="NormalWeb"/>
+        <w:spacing w:before="0" w:after="0"/>
+        <w:rPr>
+          <w:rFonts w:ascii="Times New Roman" w:hAnsi="Times New Roman"/>
+          <w:noProof/>
+          <w:color w:val="000000" w:themeColor="text1"/>
+          <w:lang w:eastAsia="en-US"/>
+        </w:rPr>
+      </w:pPr>
+    </w:p>
+    <w:p>
+      <w:pPr>
+        <w:pStyle w:val="NormalWeb"/>
+        <w:spacing w:before="0" w:after="0"/>
+        <w:rPr>
+          <w:rFonts w:ascii="Times New Roman" w:hAnsi="Times New Roman"/>
+          <w:noProof/>
+          <w:color w:val="000000" w:themeColor="text1"/>
+          <w:lang w:eastAsia="en-US"/>
+        </w:rPr>
+      </w:pPr>
+    </w:p>
+    <w:p>
+      <w:pPr>
+        <w:pStyle w:val="NormalWeb"/>
+        <w:spacing w:before="0" w:after="0"/>
+        <w:rPr>
+          <w:rFonts w:ascii="Times New Roman" w:hAnsi="Times New Roman"/>
+          <w:noProof/>
+          <w:color w:val="000000" w:themeColor="text1"/>
+          <w:lang w:eastAsia="en-US"/>
+        </w:rPr>
+      </w:pPr>
+    </w:p>
+    <w:p>
+      <w:pPr>
+        <w:pStyle w:val="NormalWeb"/>
+        <w:spacing w:before="0" w:after="0"/>
+        <w:rPr>
+          <w:rFonts w:ascii="Times New Roman" w:hAnsi="Times New Roman"/>
+          <w:noProof/>
+          <w:color w:val="000000" w:themeColor="text1"/>
+          <w:lang w:eastAsia="en-US"/>
+        </w:rPr>
+      </w:pPr>
+    </w:p>
+    <w:p>
+      <w:pPr>
+        <w:pStyle w:val="NormalWeb"/>
+        <w:spacing w:before="0" w:after="0"/>
+        <w:rPr>
+          <w:rFonts w:ascii="Times New Roman" w:hAnsi="Times New Roman"/>
+          <w:color w:val="000000" w:themeColor="text1"/>
+        </w:rPr>
+      </w:pPr>
     </w:p>
     <w:p>
       <w:pPr>
@@ -7040,13 +7212,13 @@
         </w:rPr>
         <w:t xml:space="preserve">4.2 </w:t>
       </w:r>
-      <w:r>
-        <w:rPr>
-          <w:color w:val="000000" w:themeColor="text1"/>
-        </w:rPr>
-        <w:t>Definition of milestones</w:t>
-      </w:r>
       <w:bookmarkEnd w:id="13"/>
+      <w:r>
+        <w:rPr>
+          <w:color w:val="000000" w:themeColor="text1"/>
+        </w:rPr>
+        <w:t>Định nghĩa các mốc quan trọng</w:t>
+      </w:r>
     </w:p>
     <w:p>
       <w:pPr>
@@ -7067,9 +7239,45 @@
         <w:rPr>
           <w:color w:val="000000" w:themeColor="text1"/>
         </w:rPr>
-        <w:t>Concept/Doc Complete 3/5/2010</w:t>
+        <w:t>Ý tưởng/ hoàn thành tài liệu</w:t>
+      </w:r>
+      <w:r>
+        <w:rPr>
+          <w:color w:val="000000" w:themeColor="text1"/>
+        </w:rPr>
+        <w:t xml:space="preserve"> </w:t>
+      </w:r>
+      <w:r>
+        <w:rPr>
+          <w:color w:val="000000" w:themeColor="text1"/>
+        </w:rPr>
+        <w:t>04</w:t>
+      </w:r>
+      <w:r>
+        <w:rPr>
+          <w:color w:val="000000" w:themeColor="text1"/>
+        </w:rPr>
+        <w:t>/</w:t>
+      </w:r>
+      <w:r>
+        <w:rPr>
+          <w:color w:val="000000" w:themeColor="text1"/>
+        </w:rPr>
+        <w:t>0</w:t>
+      </w:r>
+      <w:r>
+        <w:rPr>
+          <w:color w:val="000000" w:themeColor="text1"/>
+        </w:rPr>
+        <w:t>5/20</w:t>
       </w:r>
       <w:bookmarkEnd w:id="14"/>
+      <w:r>
+        <w:rPr>
+          <w:color w:val="000000" w:themeColor="text1"/>
+        </w:rPr>
+        <w:t>21</w:t>
+      </w:r>
     </w:p>
     <w:p>
       <w:pPr>
@@ -7086,7 +7294,42 @@
           <w:rFonts w:ascii="Times New Roman" w:hAnsi="Times New Roman" w:cs="Arial"/>
           <w:color w:val="000000" w:themeColor="text1"/>
         </w:rPr>
-        <w:t>All concept related documentation such as module definitions, data flow diagrams, user diagrams, etc will be completed by this date. The Requirements Documentation and System Design Documentation will be completed by this date such that module design and coding may begin.</w:t>
+        <w:t xml:space="preserve">Tất cả các tài liệu liên quan đến khái niệm như định nghĩa </w:t>
+      </w:r>
+      <w:r>
+        <w:rPr>
+          <w:rFonts w:ascii="Times New Roman" w:hAnsi="Times New Roman" w:cs="Arial"/>
+          <w:color w:val="000000" w:themeColor="text1"/>
+        </w:rPr>
+        <w:t>module</w:t>
+      </w:r>
+      <w:r>
+        <w:rPr>
+          <w:rFonts w:ascii="Times New Roman" w:hAnsi="Times New Roman" w:cs="Arial"/>
+          <w:color w:val="000000" w:themeColor="text1"/>
+        </w:rPr>
+        <w:t>, sơ đồ luồng dữ liệu, sơ đồ người dùng, v.v. sẽ được hoàn thành trước ngày này. Tài liệu Yêu cầu và Tài liệu Thiết kế Hệ thống sẽ được hoàn thành vào ngày này để thiết kế và mã hóa m</w:t>
+      </w:r>
+      <w:r>
+        <w:rPr>
+          <w:rFonts w:ascii="Times New Roman" w:hAnsi="Times New Roman" w:cs="Arial"/>
+          <w:color w:val="000000" w:themeColor="text1"/>
+        </w:rPr>
+        <w:t xml:space="preserve">odule </w:t>
+      </w:r>
+      <w:r>
+        <w:rPr>
+          <w:rFonts w:ascii="Times New Roman" w:hAnsi="Times New Roman" w:cs="Arial"/>
+          <w:color w:val="000000" w:themeColor="text1"/>
+        </w:rPr>
+        <w:t xml:space="preserve"> có thể bắt đầu</w:t>
+      </w:r>
+      <w:r>
+        <w:rPr>
+          <w:rFonts w:ascii="Times New Roman" w:hAnsi="Times New Roman" w:cs="Arial"/>
+          <w:color w:val="000000" w:themeColor="text1"/>
+        </w:rPr>
+        <w:t>.</w:t>
       </w:r>
     </w:p>
     <w:p>
@@ -7119,9 +7362,21 @@
         <w:rPr>
           <w:color w:val="000000" w:themeColor="text1"/>
         </w:rPr>
-        <w:t>Module Code Complete 4/8/2010</w:t>
+        <w:t>Hoàn thành module code</w:t>
+      </w:r>
+      <w:r>
+        <w:rPr>
+          <w:color w:val="000000" w:themeColor="text1"/>
+        </w:rPr>
+        <w:t xml:space="preserve"> </w:t>
       </w:r>
       <w:bookmarkEnd w:id="15"/>
+      <w:r>
+        <w:rPr>
+          <w:color w:val="000000" w:themeColor="text1"/>
+        </w:rPr>
+        <w:t>01/06/2021</w:t>
+      </w:r>
     </w:p>
     <w:p>
       <w:pPr>
@@ -7138,15 +7393,56 @@
           <w:rFonts w:ascii="Times New Roman" w:hAnsi="Times New Roman" w:cs="Arial"/>
           <w:color w:val="000000" w:themeColor="text1"/>
         </w:rPr>
-        <w:t xml:space="preserve">All module coding should be completed by this date so that module integration and system testing begin. Depending on Integration complexity, integration may begin 1 week before this milestone. All </w:t>
-      </w:r>
-      <w:r>
-        <w:rPr>
-          <w:rFonts w:ascii="Times New Roman" w:hAnsi="Times New Roman" w:cs="Arial"/>
-          <w:color w:val="000000" w:themeColor="text1"/>
-        </w:rPr>
-        <w:lastRenderedPageBreak/>
-        <w:t>modules and sub-programs are expected to be fully functional and extensively tested.</w:t>
+        <w:t xml:space="preserve">Tất cả mã hóa </w:t>
+      </w:r>
+      <w:r>
+        <w:rPr>
+          <w:rFonts w:ascii="Times New Roman" w:hAnsi="Times New Roman" w:cs="Arial"/>
+          <w:color w:val="000000" w:themeColor="text1"/>
+        </w:rPr>
+        <w:t>module</w:t>
+      </w:r>
+      <w:r>
+        <w:rPr>
+          <w:rFonts w:ascii="Times New Roman" w:hAnsi="Times New Roman" w:cs="Arial"/>
+          <w:color w:val="000000" w:themeColor="text1"/>
+        </w:rPr>
+        <w:t xml:space="preserve"> phải được hoàn thành trước ngày này để quá trình tích hợp </w:t>
+      </w:r>
+      <w:r>
+        <w:rPr>
+          <w:rFonts w:ascii="Times New Roman" w:hAnsi="Times New Roman" w:cs="Arial"/>
+          <w:color w:val="000000" w:themeColor="text1"/>
+        </w:rPr>
+        <w:t>module</w:t>
+      </w:r>
+      <w:r>
+        <w:rPr>
+          <w:rFonts w:ascii="Times New Roman" w:hAnsi="Times New Roman" w:cs="Arial"/>
+          <w:color w:val="000000" w:themeColor="text1"/>
+        </w:rPr>
+        <w:t xml:space="preserve"> và thử nghiệm hệ thống bắt đầu. Tùy thuộc vào độ phức tạp của Tích hợp, quá trình tích hợp có thể bắt đầu trước mốc này 1 tuần. Tất cả các </w:t>
+      </w:r>
+      <w:r>
+        <w:rPr>
+          <w:rFonts w:ascii="Times New Roman" w:hAnsi="Times New Roman" w:cs="Arial"/>
+          <w:color w:val="000000" w:themeColor="text1"/>
+        </w:rPr>
+        <w:t>module</w:t>
+      </w:r>
+      <w:r>
+        <w:rPr>
+          <w:rFonts w:ascii="Times New Roman" w:hAnsi="Times New Roman" w:cs="Arial"/>
+          <w:color w:val="000000" w:themeColor="text1"/>
+        </w:rPr>
+        <w:t xml:space="preserve"> và chương trình con dự kiến sẽ có đầy đủ chức năng và được thử nghiệm rộng rãi</w:t>
+      </w:r>
+      <w:r>
+        <w:rPr>
+          <w:rFonts w:ascii="Times New Roman" w:hAnsi="Times New Roman" w:cs="Arial"/>
+          <w:color w:val="000000" w:themeColor="text1"/>
+        </w:rPr>
+        <w:t>.</w:t>
       </w:r>
     </w:p>
     <w:p>
@@ -7175,13 +7471,13 @@
         </w:rPr>
         <w:t xml:space="preserve">4.2.3 </w:t>
       </w:r>
-      <w:r>
-        <w:rPr>
-          <w:color w:val="000000" w:themeColor="text1"/>
-        </w:rPr>
-        <w:t>Testing Complete 4/19/2010</w:t>
-      </w:r>
       <w:bookmarkEnd w:id="16"/>
+      <w:r>
+        <w:rPr>
+          <w:color w:val="000000" w:themeColor="text1"/>
+        </w:rPr>
+        <w:t>Hoàn thành test 08/06/2021</w:t>
+      </w:r>
     </w:p>
     <w:p>
       <w:pPr>
@@ -7200,7 +7496,15 @@
           <w:bCs/>
           <w:color w:val="000000" w:themeColor="text1"/>
         </w:rPr>
-        <w:t>All testing should be finished by this date and the program should be essentially complete. The remaining time may be used for small UI tweaking and documentation updates.</w:t>
+        <w:t>Tất cả các thử nghiệm sẽ được kết thúc trước ngày này và về cơ bản chương trình phải hoàn tất. Thời gian còn lại có thể được sử dụng để chỉnh sửa giao diện người dùng nhỏ và cập nhật tài liệu</w:t>
+      </w:r>
+      <w:r>
+        <w:rPr>
+          <w:rFonts w:ascii="Times New Roman" w:hAnsi="Times New Roman" w:cs="Arial"/>
+          <w:bCs/>
+          <w:color w:val="000000" w:themeColor="text1"/>
+        </w:rPr>
+        <w:t>.</w:t>
       </w:r>
     </w:p>
     <w:p>
@@ -7227,15 +7531,33 @@
         <w:rPr>
           <w:color w:val="000000" w:themeColor="text1"/>
         </w:rPr>
-        <w:t>5.0 Component-</w:t>
-      </w:r>
-      <w:r>
-        <w:rPr>
-          <w:color w:val="000000" w:themeColor="text1"/>
-        </w:rPr>
-        <w:t>level design</w:t>
+        <w:t xml:space="preserve">5.0 </w:t>
       </w:r>
       <w:bookmarkEnd w:id="17"/>
+      <w:r>
+        <w:rPr>
+          <w:color w:val="000000" w:themeColor="text1"/>
+        </w:rPr>
+        <w:t>Thiết kế cấp thành phần</w:t>
+      </w:r>
+      <w:r>
+        <w:rPr>
+          <w:color w:val="000000" w:themeColor="text1"/>
+        </w:rPr>
+        <w:t xml:space="preserve"> (</w:t>
+      </w:r>
+      <w:r>
+        <w:rPr>
+          <w:color w:val="000000" w:themeColor="text1"/>
+        </w:rPr>
+        <w:t>Component-level design</w:t>
+      </w:r>
+      <w:r>
+        <w:rPr>
+          <w:color w:val="000000" w:themeColor="text1"/>
+        </w:rPr>
+        <w:t>)</w:t>
+      </w:r>
     </w:p>
     <w:p>
       <w:pPr>
@@ -7253,7 +7575,7 @@
           <w:bCs/>
           <w:color w:val="000000" w:themeColor="text1"/>
         </w:rPr>
-        <w:t xml:space="preserve">Our system is based around a main menu through which each of the individual games can be accessed. At any time the user can exit a </w:t>
+        <w:t xml:space="preserve">Hệ thống của dựa trên một menu chính mà qua đó </w:t>
       </w:r>
       <w:r>
         <w:rPr>
@@ -7261,7 +7583,7 @@
           <w:bCs/>
           <w:color w:val="000000" w:themeColor="text1"/>
         </w:rPr>
-        <w:t>game, which</w:t>
+        <w:t>từng chức năng</w:t>
       </w:r>
       <w:r>
         <w:rPr>
@@ -7269,19 +7591,40 @@
           <w:bCs/>
           <w:color w:val="000000" w:themeColor="text1"/>
         </w:rPr>
-        <w:t xml:space="preserve"> will return them to the main menu.</w:t>
-      </w:r>
-    </w:p>
-    <w:p>
-      <w:pPr>
-        <w:pStyle w:val="NormalWeb"/>
-        <w:spacing w:before="0" w:after="0"/>
+        <w:t xml:space="preserve"> riêng lẻ có thể được truy cập. Bất cứ lúc nào người dùng có thể thoát khỏi </w:t>
+      </w:r>
+      <w:r>
         <w:rPr>
           <w:rFonts w:ascii="Times New Roman" w:hAnsi="Times New Roman" w:cs="Times New Roman"/>
           <w:bCs/>
           <w:color w:val="000000" w:themeColor="text1"/>
         </w:rPr>
-      </w:pPr>
+        <w:t>chức năng con</w:t>
+      </w:r>
+      <w:r>
+        <w:rPr>
+          <w:rFonts w:ascii="Times New Roman" w:hAnsi="Times New Roman" w:cs="Times New Roman"/>
+          <w:bCs/>
+          <w:color w:val="000000" w:themeColor="text1"/>
+        </w:rPr>
+        <w:t xml:space="preserve">, </w:t>
+      </w:r>
+      <w:r>
+        <w:rPr>
+          <w:rFonts w:ascii="Times New Roman" w:hAnsi="Times New Roman" w:cs="Times New Roman"/>
+          <w:bCs/>
+          <w:color w:val="000000" w:themeColor="text1"/>
+        </w:rPr>
+        <w:t>hệ thống</w:t>
+      </w:r>
+      <w:r>
+        <w:rPr>
+          <w:rFonts w:ascii="Times New Roman" w:hAnsi="Times New Roman" w:cs="Times New Roman"/>
+          <w:bCs/>
+          <w:color w:val="000000" w:themeColor="text1"/>
+        </w:rPr>
+        <w:t xml:space="preserve"> sẽ đưa họ trở lại menu chính.</w:t>
+      </w:r>
     </w:p>
     <w:p>
       <w:pPr>
@@ -7298,17 +7641,17 @@
         </w:rPr>
         <w:t xml:space="preserve">5.1 </w:t>
       </w:r>
-      <w:r>
-        <w:rPr>
-          <w:color w:val="000000" w:themeColor="text1"/>
-        </w:rPr>
-        <w:t>Description for Main Menu</w:t>
-      </w:r>
       <w:bookmarkEnd w:id="18"/>
       <w:r>
         <w:rPr>
           <w:color w:val="000000" w:themeColor="text1"/>
         </w:rPr>
+        <w:t>Mô tả menu chính</w:t>
+      </w:r>
+      <w:r>
+        <w:rPr>
+          <w:color w:val="000000" w:themeColor="text1"/>
+        </w:rPr>
         <w:t xml:space="preserve"> </w:t>
       </w:r>
     </w:p>
@@ -7329,7 +7672,23 @@
           <w:bCs/>
           <w:color w:val="000000" w:themeColor="text1"/>
         </w:rPr>
-        <w:t xml:space="preserve">The main menu is the first thing a user will see when launching the application on their Android based phone. </w:t>
+        <w:t>Menu chính là thứ đầu tiên người dùng nhìn thấy khi khởi chạy ứng</w:t>
+      </w:r>
+      <w:r>
+        <w:rPr>
+          <w:rFonts w:ascii="Times New Roman" w:hAnsi="Times New Roman" w:cs="Times New Roman"/>
+          <w:bCs/>
+          <w:color w:val="000000" w:themeColor="text1"/>
+        </w:rPr>
+        <w:t xml:space="preserve"> dụng</w:t>
+      </w:r>
+      <w:r>
+        <w:rPr>
+          <w:rFonts w:ascii="Times New Roman" w:hAnsi="Times New Roman" w:cs="Times New Roman"/>
+          <w:bCs/>
+          <w:color w:val="000000" w:themeColor="text1"/>
+        </w:rPr>
+        <w:t xml:space="preserve">. </w:t>
       </w:r>
     </w:p>
     <w:p>
@@ -7357,15 +7716,15 @@
         <w:rPr>
           <w:color w:val="000000" w:themeColor="text1"/>
         </w:rPr>
-        <w:t xml:space="preserve">5.1.1 Processing narrative for </w:t>
-      </w:r>
-      <w:r>
-        <w:rPr>
-          <w:color w:val="000000" w:themeColor="text1"/>
-        </w:rPr>
-        <w:t>Main Menu</w:t>
+        <w:t xml:space="preserve">5.1.1 </w:t>
       </w:r>
       <w:bookmarkEnd w:id="19"/>
+      <w:r>
+        <w:rPr>
+          <w:color w:val="000000" w:themeColor="text1"/>
+        </w:rPr>
+        <w:t>Xử lý tường thuật cho Menu chính</w:t>
+      </w:r>
     </w:p>
     <w:p>
       <w:pPr>
@@ -7382,7 +7741,119 @@
           <w:rFonts w:ascii="Times New Roman" w:hAnsi="Times New Roman" w:cs="Times New Roman"/>
           <w:color w:val="000000" w:themeColor="text1"/>
         </w:rPr>
-        <w:t>From the main menu the user can select one of five games or choose to exit the application. Upon selecting a game the particular activity for that game will be launched. If the user chooses to exit the application will be closed and the user returned to the Android operating system interface.</w:t>
+        <w:t xml:space="preserve">Từ menu chính, người dùng có thể chọn một trong </w:t>
+      </w:r>
+      <w:r>
+        <w:rPr>
+          <w:rFonts w:ascii="Times New Roman" w:hAnsi="Times New Roman" w:cs="Times New Roman"/>
+          <w:color w:val="000000" w:themeColor="text1"/>
+        </w:rPr>
+        <w:t>04</w:t>
+      </w:r>
+      <w:r>
+        <w:rPr>
+          <w:rFonts w:ascii="Times New Roman" w:hAnsi="Times New Roman" w:cs="Times New Roman"/>
+          <w:color w:val="000000" w:themeColor="text1"/>
+        </w:rPr>
+        <w:t xml:space="preserve"> </w:t>
+      </w:r>
+      <w:r>
+        <w:rPr>
+          <w:rFonts w:ascii="Times New Roman" w:hAnsi="Times New Roman" w:cs="Times New Roman"/>
+          <w:color w:val="000000" w:themeColor="text1"/>
+        </w:rPr>
+        <w:t>chức năng</w:t>
+      </w:r>
+      <w:r>
+        <w:rPr>
+          <w:rFonts w:ascii="Times New Roman" w:hAnsi="Times New Roman" w:cs="Times New Roman"/>
+          <w:color w:val="000000" w:themeColor="text1"/>
+        </w:rPr>
+        <w:t xml:space="preserve"> </w:t>
+      </w:r>
+      <w:r>
+        <w:rPr>
+          <w:rFonts w:ascii="Times New Roman" w:hAnsi="Times New Roman" w:cs="Times New Roman"/>
+          <w:color w:val="000000" w:themeColor="text1"/>
+        </w:rPr>
+        <w:t xml:space="preserve">chính </w:t>
+      </w:r>
+      <w:r>
+        <w:rPr>
+          <w:rFonts w:ascii="Times New Roman" w:hAnsi="Times New Roman" w:cs="Times New Roman"/>
+          <w:color w:val="000000" w:themeColor="text1"/>
+        </w:rPr>
+        <w:t xml:space="preserve">hoặc chọn thoát ứng dụng. Khi chọn </w:t>
+      </w:r>
+      <w:r>
+        <w:rPr>
+          <w:rFonts w:ascii="Times New Roman" w:hAnsi="Times New Roman" w:cs="Times New Roman"/>
+          <w:color w:val="000000" w:themeColor="text1"/>
+        </w:rPr>
+        <w:t>chức năng</w:t>
+      </w:r>
+      <w:r>
+        <w:rPr>
+          <w:rFonts w:ascii="Times New Roman" w:hAnsi="Times New Roman" w:cs="Times New Roman"/>
+          <w:color w:val="000000" w:themeColor="text1"/>
+        </w:rPr>
+        <w:t xml:space="preserve">, hoạt động cụ thể cho </w:t>
+      </w:r>
+      <w:r>
+        <w:rPr>
+          <w:rFonts w:ascii="Times New Roman" w:hAnsi="Times New Roman" w:cs="Times New Roman"/>
+          <w:color w:val="000000" w:themeColor="text1"/>
+        </w:rPr>
+        <w:t xml:space="preserve">chức năng đó </w:t>
+      </w:r>
+      <w:r>
+        <w:rPr>
+          <w:rFonts w:ascii="Times New Roman" w:hAnsi="Times New Roman" w:cs="Times New Roman"/>
+          <w:color w:val="000000" w:themeColor="text1"/>
+        </w:rPr>
+        <w:t xml:space="preserve">sẽ được khởi chạy. Nếu người dùng chọn </w:t>
+      </w:r>
+      <w:r>
+        <w:rPr>
+          <w:rFonts w:ascii="Times New Roman" w:hAnsi="Times New Roman" w:cs="Times New Roman"/>
+          <w:color w:val="000000" w:themeColor="text1"/>
+        </w:rPr>
+        <w:t>Đăng xuất</w:t>
+      </w:r>
+      <w:r>
+        <w:rPr>
+          <w:rFonts w:ascii="Times New Roman" w:hAnsi="Times New Roman" w:cs="Times New Roman"/>
+          <w:color w:val="000000" w:themeColor="text1"/>
+        </w:rPr>
+        <w:t xml:space="preserve"> ứng dụng sẽ </w:t>
+      </w:r>
+      <w:r>
+        <w:rPr>
+          <w:rFonts w:ascii="Times New Roman" w:hAnsi="Times New Roman" w:cs="Times New Roman"/>
+          <w:color w:val="000000" w:themeColor="text1"/>
+        </w:rPr>
+        <w:t xml:space="preserve">đưa </w:t>
+      </w:r>
+      <w:r>
+        <w:rPr>
+          <w:rFonts w:ascii="Times New Roman" w:hAnsi="Times New Roman" w:cs="Times New Roman"/>
+          <w:color w:val="000000" w:themeColor="text1"/>
+        </w:rPr>
+        <w:t xml:space="preserve">người dùng quay lại </w:t>
+      </w:r>
+      <w:r>
+        <w:rPr>
+          <w:rFonts w:ascii="Times New Roman" w:hAnsi="Times New Roman" w:cs="Times New Roman"/>
+          <w:color w:val="000000" w:themeColor="text1"/>
+        </w:rPr>
+        <w:t>màn hình đăng nhập</w:t>
+      </w:r>
+      <w:r>
+        <w:rPr>
+          <w:rFonts w:ascii="Times New Roman" w:hAnsi="Times New Roman" w:cs="Times New Roman"/>
+          <w:color w:val="000000" w:themeColor="text1"/>
+        </w:rPr>
+        <w:t>.</w:t>
       </w:r>
     </w:p>
     <w:p>
@@ -7409,9 +7880,15 @@
         <w:rPr>
           <w:color w:val="000000" w:themeColor="text1"/>
         </w:rPr>
-        <w:t>5.1.2 Main Menu interface description</w:t>
+        <w:t xml:space="preserve">5.1.2 </w:t>
       </w:r>
       <w:bookmarkEnd w:id="20"/>
+      <w:r>
+        <w:rPr>
+          <w:color w:val="000000" w:themeColor="text1"/>
+        </w:rPr>
+        <w:t>Mô tả giao diện chính</w:t>
+      </w:r>
     </w:p>
     <w:p>
       <w:pPr>
@@ -7428,14 +7905,28 @@
           <w:rFonts w:ascii="Times New Roman" w:hAnsi="Times New Roman" w:cs="Times New Roman"/>
           <w:color w:val="000000" w:themeColor="text1"/>
         </w:rPr>
-        <w:t>The main menu will consist of a simple list of buttons corresponding to the individual games</w:t>
+        <w:t xml:space="preserve">Menu chính sẽ bao gồm một danh sách đơn giản các nút tương ứng với </w:t>
       </w:r>
       <w:r>
         <w:rPr>
           <w:rFonts w:ascii="Times New Roman" w:hAnsi="Times New Roman" w:cs="Times New Roman"/>
           <w:color w:val="000000" w:themeColor="text1"/>
         </w:rPr>
-        <w:t xml:space="preserve"> as well as a button for choosing to exit the application.</w:t>
+        <w:t>các chức năng</w:t>
+      </w:r>
+      <w:r>
+        <w:rPr>
+          <w:rFonts w:ascii="Times New Roman" w:hAnsi="Times New Roman" w:cs="Times New Roman"/>
+          <w:color w:val="000000" w:themeColor="text1"/>
+        </w:rPr>
+        <w:t xml:space="preserve"> riêng lẻ</w:t>
+      </w:r>
+      <w:r>
+        <w:rPr>
+          <w:rFonts w:ascii="Times New Roman" w:hAnsi="Times New Roman" w:cs="Times New Roman"/>
+          <w:color w:val="000000" w:themeColor="text1"/>
+        </w:rPr>
+        <w:t>.</w:t>
       </w:r>
     </w:p>
     <w:p>
@@ -7464,19 +7955,13 @@
         </w:rPr>
         <w:t xml:space="preserve">5.1.3 </w:t>
       </w:r>
-      <w:r>
-        <w:rPr>
-          <w:color w:val="000000" w:themeColor="text1"/>
-        </w:rPr>
-        <w:t>Main Menu</w:t>
-      </w:r>
-      <w:r>
-        <w:rPr>
-          <w:color w:val="000000" w:themeColor="text1"/>
-        </w:rPr>
-        <w:t xml:space="preserve"> processing detail</w:t>
-      </w:r>
       <w:bookmarkEnd w:id="21"/>
+      <w:r>
+        <w:rPr>
+          <w:color w:val="000000" w:themeColor="text1"/>
+        </w:rPr>
+        <w:t>Chi tiết xử lý menu chính</w:t>
+      </w:r>
     </w:p>
     <w:p>
       <w:pPr>
@@ -7497,9 +7982,15 @@
         <w:rPr>
           <w:color w:val="000000" w:themeColor="text1"/>
         </w:rPr>
-        <w:t xml:space="preserve"> Performance issues</w:t>
+        <w:t xml:space="preserve"> </w:t>
       </w:r>
       <w:bookmarkEnd w:id="22"/>
+      <w:r>
+        <w:rPr>
+          <w:color w:val="000000" w:themeColor="text1"/>
+        </w:rPr>
+        <w:t>Vấn đề hiệu năng</w:t>
+      </w:r>
     </w:p>
     <w:p>
       <w:pPr>
@@ -7518,7 +8009,7 @@
           <w:bCs/>
           <w:color w:val="000000" w:themeColor="text1"/>
         </w:rPr>
-        <w:t xml:space="preserve">The main menu will use relatively little </w:t>
+        <w:t>Menu chính sẽ sử dụng tương đối ít tài nguyên, vì nó sẽ chỉ là danh sách các nút</w:t>
       </w:r>
       <w:r>
         <w:rPr>
@@ -7526,15 +8017,7 @@
           <w:bCs/>
           <w:color w:val="000000" w:themeColor="text1"/>
         </w:rPr>
-        <w:t>resources,</w:t>
-      </w:r>
-      <w:r>
-        <w:rPr>
-          <w:rFonts w:ascii="Times New Roman" w:hAnsi="Times New Roman" w:cs="Times New Roman"/>
-          <w:bCs/>
-          <w:color w:val="000000" w:themeColor="text1"/>
-        </w:rPr>
-        <w:t xml:space="preserve"> as it will just be a list of buttons.</w:t>
+        <w:t>.</w:t>
       </w:r>
     </w:p>
     <w:p>
@@ -7568,9 +8051,15 @@
         <w:rPr>
           <w:color w:val="000000" w:themeColor="text1"/>
         </w:rPr>
-        <w:t xml:space="preserve"> Design constraints</w:t>
+        <w:t xml:space="preserve"> </w:t>
       </w:r>
       <w:bookmarkEnd w:id="23"/>
+      <w:r>
+        <w:rPr>
+          <w:color w:val="000000" w:themeColor="text1"/>
+        </w:rPr>
+        <w:t>Ràng buộc về thiết kế</w:t>
+      </w:r>
     </w:p>
     <w:p>
       <w:pPr>
@@ -7589,7 +8078,31 @@
           <w:bCs/>
           <w:color w:val="000000" w:themeColor="text1"/>
         </w:rPr>
-        <w:t>The main menu should be simple and easy to use for accessing the individual games.</w:t>
+        <w:t xml:space="preserve">Menu chính phải đơn giản và dễ sử dụng để truy cập các </w:t>
+      </w:r>
+      <w:r>
+        <w:rPr>
+          <w:rFonts w:ascii="Times New Roman" w:hAnsi="Times New Roman" w:cs="Times New Roman"/>
+          <w:bCs/>
+          <w:color w:val="000000" w:themeColor="text1"/>
+        </w:rPr>
+        <w:t>chức năng</w:t>
+      </w:r>
+      <w:r>
+        <w:rPr>
+          <w:rFonts w:ascii="Times New Roman" w:hAnsi="Times New Roman" w:cs="Times New Roman"/>
+          <w:bCs/>
+          <w:color w:val="000000" w:themeColor="text1"/>
+        </w:rPr>
+        <w:t xml:space="preserve"> riêng lẻ</w:t>
+      </w:r>
+      <w:r>
+        <w:rPr>
+          <w:rFonts w:ascii="Times New Roman" w:hAnsi="Times New Roman" w:cs="Times New Roman"/>
+          <w:bCs/>
+          <w:color w:val="000000" w:themeColor="text1"/>
+        </w:rPr>
+        <w:t>.</w:t>
       </w:r>
     </w:p>
     <w:p>
@@ -7617,16 +8130,21 @@
         <w:rPr>
           <w:color w:val="000000" w:themeColor="text1"/>
         </w:rPr>
-        <w:lastRenderedPageBreak/>
         <w:t>5.2</w:t>
       </w:r>
       <w:r>
         <w:rPr>
           <w:color w:val="000000" w:themeColor="text1"/>
         </w:rPr>
-        <w:t xml:space="preserve"> Description for Individual Games</w:t>
+        <w:t xml:space="preserve"> </w:t>
       </w:r>
       <w:bookmarkEnd w:id="24"/>
+      <w:r>
+        <w:rPr>
+          <w:color w:val="000000" w:themeColor="text1"/>
+        </w:rPr>
+        <w:t>Mô tả chức năng chính</w:t>
+      </w:r>
       <w:r>
         <w:rPr>
           <w:color w:val="000000" w:themeColor="text1"/>
@@ -7687,6 +8205,7 @@
         <w:rPr>
           <w:color w:val="000000" w:themeColor="text1"/>
         </w:rPr>
+        <w:lastRenderedPageBreak/>
         <w:t>5.2</w:t>
       </w:r>
       <w:r>
@@ -13928,6 +14447,13 @@
     <w:lsdException w:name="Placeholder Text" w:semiHidden="1"/>
     <w:lsdException w:name="Light Shading"/>
     <w:lsdException w:name="Light List"/>
+    <w:lsdException w:name="Light Grid"/>
+    <w:lsdException w:name="Medium Shading 1"/>
+    <w:lsdException w:name="Medium Shading 2"/>
+    <w:lsdException w:name="Medium List 1"/>
+    <w:lsdException w:name="Medium List 2"/>
+    <w:lsdException w:name="Medium Grid 1"/>
+    <w:lsdException w:name="Medium Grid 2"/>
     <w:lsdException w:name="Medium Grid 3"/>
     <w:lsdException w:name="Dark List"/>
     <w:lsdException w:name="Colorful Shading"/>

</xml_diff>